<commit_message>
added evan's exec part, moved navigation on my .fig
</commit_message>
<xml_diff>
--- a/Executive Summary.docx
+++ b/Executive Summary.docx
@@ -49,7 +49,17 @@
           <w:sz w:val="24"/>
           <w:szCs w:val="24"/>
         </w:rPr>
-        <w:t>NanoHUB.org has alerted our engineering team to a problem. Namely, that the underclassmen at the university level believe</w:t>
+        <w:t>NanoHUB.org has alerted our engineering team to a problem. Namely, that the underclassmen at the univ</w:t>
+      </w:r>
+      <w:bookmarkStart w:id="0" w:name="_GoBack"/>
+      <w:bookmarkEnd w:id="0"/>
+      <w:r>
+        <w:rPr>
+          <w:rFonts w:ascii="Times New Roman" w:hAnsi="Times New Roman" w:cs="Times New Roman"/>
+          <w:sz w:val="24"/>
+          <w:szCs w:val="24"/>
+        </w:rPr>
+        <w:t>ersity level believe</w:t>
       </w:r>
       <w:r>
         <w:rPr>
@@ -101,6 +111,17 @@
         </w:rPr>
         <w:t>This ‘solution’ must meet each of the following six criteria:</w:t>
       </w:r>
+    </w:p>
+    <w:p>
+      <w:pPr>
+        <w:spacing w:after="0"/>
+        <w:ind w:firstLine="720"/>
+        <w:rPr>
+          <w:rFonts w:ascii="Times New Roman" w:hAnsi="Times New Roman" w:cs="Times New Roman"/>
+          <w:sz w:val="24"/>
+          <w:szCs w:val="24"/>
+        </w:rPr>
+      </w:pPr>
     </w:p>
     <w:p>
       <w:pPr>
@@ -479,18 +500,6 @@
         </w:rPr>
         <w:t xml:space="preserve"> problem is by creating a set of GUIs to explain different aspects of nanoparticles as if they were being used to design an airplane. Each of our simulations applies to a different aspect of the plane’s design. This will help teach students the importance and functionality of nanoparticles while relating them to something more well-known, such as an airplane. Relating all four simulations to building an airplane helps verify that the information being delivered to the user actually has a real-world application and applies to an engineering field.</w:t>
       </w:r>
-      <w:bookmarkStart w:id="0" w:name="_GoBack"/>
-      <w:bookmarkEnd w:id="0"/>
-    </w:p>
-    <w:p>
-      <w:pPr>
-        <w:spacing w:after="0"/>
-        <w:rPr>
-          <w:rFonts w:ascii="Times New Roman" w:hAnsi="Times New Roman" w:cs="Times New Roman"/>
-          <w:sz w:val="24"/>
-          <w:szCs w:val="24"/>
-        </w:rPr>
-      </w:pPr>
     </w:p>
     <w:p>
       <w:pPr>
@@ -508,7 +517,15 @@
           <w:szCs w:val="24"/>
         </w:rPr>
         <w:tab/>
-        <w:t>Our solution meets these criteria 1 by showing a</w:t>
+        <w:t>Our solution meets</w:t>
+      </w:r>
+      <w:r>
+        <w:rPr>
+          <w:rFonts w:ascii="Times New Roman" w:hAnsi="Times New Roman" w:cs="Times New Roman"/>
+          <w:sz w:val="24"/>
+          <w:szCs w:val="24"/>
+        </w:rPr>
+        <w:t xml:space="preserve"> criteria 1 by showing a</w:t>
       </w:r>
       <w:r>
         <w:rPr>
@@ -700,6 +717,286 @@
           <w:szCs w:val="24"/>
         </w:rPr>
         <w:t>uttons, or operate a slider, etc. This also helps eliminate user error.</w:t>
+      </w:r>
+    </w:p>
+    <w:p>
+      <w:pPr>
+        <w:spacing w:after="0"/>
+        <w:ind w:firstLine="720"/>
+        <w:rPr>
+          <w:rFonts w:ascii="Times New Roman" w:hAnsi="Times New Roman" w:cs="Times New Roman"/>
+          <w:sz w:val="24"/>
+          <w:szCs w:val="24"/>
+        </w:rPr>
+      </w:pPr>
+      <w:r>
+        <w:rPr>
+          <w:rFonts w:ascii="Times New Roman" w:hAnsi="Times New Roman" w:cs="Times New Roman"/>
+          <w:sz w:val="24"/>
+          <w:szCs w:val="24"/>
+        </w:rPr>
+        <w:t xml:space="preserve">It is important to be able to evaluate the effectiveness of a solution after it has been developed.  Since the design cycle for any type of project is iterative, it is critical that a criteria for success be established so that engineers know what they did well and what needs to be </w:t>
+      </w:r>
+      <w:r>
+        <w:rPr>
+          <w:rFonts w:ascii="Times New Roman" w:hAnsi="Times New Roman" w:cs="Times New Roman"/>
+          <w:sz w:val="24"/>
+          <w:szCs w:val="24"/>
+        </w:rPr>
+        <w:lastRenderedPageBreak/>
+        <w:t xml:space="preserve">improved in the next design iteration.  </w:t>
+      </w:r>
+      <w:proofErr w:type="spellStart"/>
+      <w:r>
+        <w:rPr>
+          <w:rFonts w:ascii="Times New Roman" w:hAnsi="Times New Roman" w:cs="Times New Roman"/>
+          <w:sz w:val="24"/>
+          <w:szCs w:val="24"/>
+        </w:rPr>
+        <w:t>NanoHub</w:t>
+      </w:r>
+      <w:proofErr w:type="spellEnd"/>
+      <w:r>
+        <w:rPr>
+          <w:rFonts w:ascii="Times New Roman" w:hAnsi="Times New Roman" w:cs="Times New Roman"/>
+          <w:sz w:val="24"/>
+          <w:szCs w:val="24"/>
+        </w:rPr>
+        <w:t xml:space="preserve"> has provided our team with these six criteria that must be met before we can deliver our product: </w:t>
+      </w:r>
+      <w:proofErr w:type="gramStart"/>
+      <w:r>
+        <w:rPr>
+          <w:rFonts w:ascii="Times New Roman" w:hAnsi="Times New Roman" w:cs="Times New Roman"/>
+          <w:sz w:val="24"/>
+          <w:szCs w:val="24"/>
+        </w:rPr>
+        <w:t>[ bulleted</w:t>
+      </w:r>
+      <w:proofErr w:type="gramEnd"/>
+      <w:r>
+        <w:rPr>
+          <w:rFonts w:ascii="Times New Roman" w:hAnsi="Times New Roman" w:cs="Times New Roman"/>
+          <w:sz w:val="24"/>
+          <w:szCs w:val="24"/>
+        </w:rPr>
+        <w:t xml:space="preserve"> list of criteria ]</w:t>
+      </w:r>
+    </w:p>
+    <w:p>
+      <w:pPr>
+        <w:spacing w:after="0"/>
+        <w:rPr>
+          <w:rFonts w:ascii="Times New Roman" w:hAnsi="Times New Roman" w:cs="Times New Roman"/>
+          <w:sz w:val="24"/>
+          <w:szCs w:val="24"/>
+        </w:rPr>
+      </w:pPr>
+      <w:r>
+        <w:rPr>
+          <w:rFonts w:ascii="Times New Roman" w:hAnsi="Times New Roman" w:cs="Times New Roman"/>
+          <w:sz w:val="24"/>
+          <w:szCs w:val="24"/>
+        </w:rPr>
+        <w:t>We seek to fulfill the first criteria with our '</w:t>
+      </w:r>
+      <w:proofErr w:type="spellStart"/>
+      <w:r>
+        <w:rPr>
+          <w:rFonts w:ascii="Times New Roman" w:hAnsi="Times New Roman" w:cs="Times New Roman"/>
+          <w:sz w:val="24"/>
+          <w:szCs w:val="24"/>
+        </w:rPr>
+        <w:t>NanoSize</w:t>
+      </w:r>
+      <w:proofErr w:type="spellEnd"/>
+      <w:r>
+        <w:rPr>
+          <w:rFonts w:ascii="Times New Roman" w:hAnsi="Times New Roman" w:cs="Times New Roman"/>
+          <w:sz w:val="24"/>
+          <w:szCs w:val="24"/>
+        </w:rPr>
+        <w:t>' simulation.  This simulation involves assembling aircraft parts virtually on the screen by clicking and dragging. It will calculate and display any user error incurred in nanometers so that the user may get an understanding of the scale of these microscopic tolerances in the aerospace industry.</w:t>
+      </w:r>
+    </w:p>
+    <w:p>
+      <w:pPr>
+        <w:spacing w:after="0"/>
+        <w:rPr>
+          <w:rFonts w:ascii="Times New Roman" w:hAnsi="Times New Roman" w:cs="Times New Roman"/>
+          <w:sz w:val="24"/>
+          <w:szCs w:val="24"/>
+        </w:rPr>
+      </w:pPr>
+      <w:r>
+        <w:rPr>
+          <w:rFonts w:ascii="Times New Roman" w:hAnsi="Times New Roman" w:cs="Times New Roman"/>
+          <w:sz w:val="24"/>
+          <w:szCs w:val="24"/>
+        </w:rPr>
+        <w:t xml:space="preserve">The second criteria, linking size and scale to another </w:t>
+      </w:r>
+      <w:proofErr w:type="spellStart"/>
+      <w:r>
+        <w:rPr>
+          <w:rFonts w:ascii="Times New Roman" w:hAnsi="Times New Roman" w:cs="Times New Roman"/>
+          <w:sz w:val="24"/>
+          <w:szCs w:val="24"/>
+        </w:rPr>
+        <w:t>nanoscience</w:t>
+      </w:r>
+      <w:proofErr w:type="spellEnd"/>
+      <w:r>
+        <w:rPr>
+          <w:rFonts w:ascii="Times New Roman" w:hAnsi="Times New Roman" w:cs="Times New Roman"/>
+          <w:sz w:val="24"/>
+          <w:szCs w:val="24"/>
+        </w:rPr>
+        <w:t xml:space="preserve"> field, is achieved with our </w:t>
+      </w:r>
+      <w:proofErr w:type="spellStart"/>
+      <w:r>
+        <w:rPr>
+          <w:rFonts w:ascii="Times New Roman" w:hAnsi="Times New Roman" w:cs="Times New Roman"/>
+          <w:sz w:val="24"/>
+          <w:szCs w:val="24"/>
+        </w:rPr>
+        <w:t>NanoEnergy</w:t>
+      </w:r>
+      <w:proofErr w:type="spellEnd"/>
+      <w:r>
+        <w:rPr>
+          <w:rFonts w:ascii="Times New Roman" w:hAnsi="Times New Roman" w:cs="Times New Roman"/>
+          <w:sz w:val="24"/>
+          <w:szCs w:val="24"/>
+        </w:rPr>
+        <w:t xml:space="preserve"> and </w:t>
+      </w:r>
+      <w:proofErr w:type="spellStart"/>
+      <w:r>
+        <w:rPr>
+          <w:rFonts w:ascii="Times New Roman" w:hAnsi="Times New Roman" w:cs="Times New Roman"/>
+          <w:sz w:val="24"/>
+          <w:szCs w:val="24"/>
+        </w:rPr>
+        <w:t>NanoMelt</w:t>
+      </w:r>
+      <w:proofErr w:type="spellEnd"/>
+      <w:r>
+        <w:rPr>
+          <w:rFonts w:ascii="Times New Roman" w:hAnsi="Times New Roman" w:cs="Times New Roman"/>
+          <w:sz w:val="24"/>
+          <w:szCs w:val="24"/>
+        </w:rPr>
+        <w:t xml:space="preserve"> simulations.  Both of these allow the user to control the size of the repeating geometry within nanostructures, linking them to cohesive strength (aka lattice energy) and melting point properties (phase change energy).</w:t>
+      </w:r>
+    </w:p>
+    <w:p>
+      <w:pPr>
+        <w:spacing w:after="0"/>
+        <w:rPr>
+          <w:rFonts w:ascii="Times New Roman" w:hAnsi="Times New Roman" w:cs="Times New Roman"/>
+          <w:sz w:val="24"/>
+          <w:szCs w:val="24"/>
+        </w:rPr>
+      </w:pPr>
+      <w:r>
+        <w:rPr>
+          <w:rFonts w:ascii="Times New Roman" w:hAnsi="Times New Roman" w:cs="Times New Roman"/>
+          <w:sz w:val="24"/>
+          <w:szCs w:val="24"/>
+        </w:rPr>
+        <w:t>The third criteria is possibly the most important of all six, since we wanted to leave the user with a knowledge of the scope of nanotechnology across all disciplines.  To achieve this, each of the GUI's provides some background information on the relevant engineering discipline, and then presents the user with a hypothetical situation in which they must assemble or design an aircraft part.  For example, in '</w:t>
+      </w:r>
+      <w:proofErr w:type="spellStart"/>
+      <w:r>
+        <w:rPr>
+          <w:rFonts w:ascii="Times New Roman" w:hAnsi="Times New Roman" w:cs="Times New Roman"/>
+          <w:sz w:val="24"/>
+          <w:szCs w:val="24"/>
+        </w:rPr>
+        <w:t>NanoPlane</w:t>
+      </w:r>
+      <w:proofErr w:type="spellEnd"/>
+      <w:r>
+        <w:rPr>
+          <w:rFonts w:ascii="Times New Roman" w:hAnsi="Times New Roman" w:cs="Times New Roman"/>
+          <w:sz w:val="24"/>
+          <w:szCs w:val="24"/>
+        </w:rPr>
+        <w:t xml:space="preserve">', the user is tasked with the responsibility of a materials engineer </w:t>
+      </w:r>
+      <w:proofErr w:type="spellStart"/>
+      <w:r>
+        <w:rPr>
+          <w:rFonts w:ascii="Times New Roman" w:hAnsi="Times New Roman" w:cs="Times New Roman"/>
+          <w:sz w:val="24"/>
+          <w:szCs w:val="24"/>
+        </w:rPr>
+        <w:t>icreating</w:t>
+      </w:r>
+      <w:proofErr w:type="spellEnd"/>
+      <w:r>
+        <w:rPr>
+          <w:rFonts w:ascii="Times New Roman" w:hAnsi="Times New Roman" w:cs="Times New Roman"/>
+          <w:sz w:val="24"/>
+          <w:szCs w:val="24"/>
+        </w:rPr>
+        <w:t xml:space="preserve"> an airplane wing.  The user must select the optimal density of the repeating </w:t>
+      </w:r>
+      <w:proofErr w:type="spellStart"/>
+      <w:r>
+        <w:rPr>
+          <w:rFonts w:ascii="Times New Roman" w:hAnsi="Times New Roman" w:cs="Times New Roman"/>
+          <w:sz w:val="24"/>
+          <w:szCs w:val="24"/>
+        </w:rPr>
+        <w:t>nanoscale</w:t>
+      </w:r>
+      <w:proofErr w:type="spellEnd"/>
+      <w:r>
+        <w:rPr>
+          <w:rFonts w:ascii="Times New Roman" w:hAnsi="Times New Roman" w:cs="Times New Roman"/>
+          <w:sz w:val="24"/>
+          <w:szCs w:val="24"/>
+        </w:rPr>
+        <w:t xml:space="preserve"> units while taking into consideration factors like overall weight and wing strength.  We expect the model of a hypothetical situation to serve towards criteria 5 (interest and interactivity), as many of the target users will want to know more about relevant future careers.</w:t>
+      </w:r>
+    </w:p>
+    <w:p>
+      <w:pPr>
+        <w:spacing w:after="0"/>
+        <w:rPr>
+          <w:rFonts w:ascii="Times New Roman" w:hAnsi="Times New Roman" w:cs="Times New Roman"/>
+          <w:sz w:val="24"/>
+          <w:szCs w:val="24"/>
+        </w:rPr>
+      </w:pPr>
+      <w:r>
+        <w:rPr>
+          <w:rFonts w:ascii="Times New Roman" w:hAnsi="Times New Roman" w:cs="Times New Roman"/>
+          <w:sz w:val="24"/>
+          <w:szCs w:val="24"/>
+        </w:rPr>
+        <w:t xml:space="preserve">Each of the team members GUI's used in the deliverable provides a simulation and allows the end user to explore various mathematical models.  The interactive nature of these simulations also makes the overall GUI more engaging.  Each simulation is accompanied by a page </w:t>
+      </w:r>
+      <w:proofErr w:type="gramStart"/>
+      <w:r>
+        <w:rPr>
+          <w:rFonts w:ascii="Times New Roman" w:hAnsi="Times New Roman" w:cs="Times New Roman"/>
+          <w:sz w:val="24"/>
+          <w:szCs w:val="24"/>
+        </w:rPr>
+        <w:t>dedicated  to</w:t>
+      </w:r>
+      <w:proofErr w:type="gramEnd"/>
+      <w:r>
+        <w:rPr>
+          <w:rFonts w:ascii="Times New Roman" w:hAnsi="Times New Roman" w:cs="Times New Roman"/>
+          <w:sz w:val="24"/>
+          <w:szCs w:val="24"/>
+        </w:rPr>
+        <w:t xml:space="preserve"> providing instructions to the user.  Additionally, the team observed some basic conventions to ensure the best user experience.  For example, all navigation buttons are located in the same general area.</w:t>
       </w:r>
     </w:p>
     <w:sectPr>

</xml_diff>

<commit_message>
moved slightly updated files back to main folder
</commit_message>
<xml_diff>
--- a/Executive Summary.docx
+++ b/Executive Summary.docx
@@ -382,6 +382,8 @@
             </w:rPr>
             <w:t>)</w:t>
           </w:r>
+          <w:bookmarkStart w:id="0" w:name="_GoBack"/>
+          <w:bookmarkEnd w:id="0"/>
         </w:p>
         <w:p>
           <w:pPr>
@@ -415,6 +417,26 @@
     </w:sdt>
     <w:p>
       <w:pPr>
+        <w:rPr>
+          <w:rFonts w:ascii="Times New Roman" w:hAnsi="Times New Roman" w:cs="Times New Roman"/>
+          <w:sz w:val="24"/>
+          <w:szCs w:val="24"/>
+        </w:rPr>
+      </w:pPr>
+      <w:r>
+        <w:rPr>
+          <w:rFonts w:ascii="Times New Roman" w:hAnsi="Times New Roman" w:cs="Times New Roman"/>
+          <w:sz w:val="24"/>
+          <w:szCs w:val="24"/>
+        </w:rPr>
+        <w:lastRenderedPageBreak/>
+        <w:br w:type="page"/>
+      </w:r>
+    </w:p>
+    <w:p>
+      <w:pPr>
+        <w:spacing w:after="0"/>
+        <w:ind w:firstLine="720"/>
         <w:jc w:val="center"/>
         <w:rPr>
           <w:rFonts w:ascii="Times New Roman" w:hAnsi="Times New Roman" w:cs="Times New Roman"/>
@@ -442,8 +464,17 @@
           <w:szCs w:val="24"/>
         </w:rPr>
       </w:pPr>
-      <w:bookmarkStart w:id="0" w:name="_GoBack"/>
-      <w:bookmarkEnd w:id="0"/>
+    </w:p>
+    <w:p>
+      <w:pPr>
+        <w:spacing w:after="0"/>
+        <w:ind w:firstLine="720"/>
+        <w:rPr>
+          <w:rFonts w:ascii="Times New Roman" w:hAnsi="Times New Roman" w:cs="Times New Roman"/>
+          <w:sz w:val="24"/>
+          <w:szCs w:val="24"/>
+        </w:rPr>
+      </w:pPr>
       <w:r>
         <w:rPr>
           <w:rFonts w:ascii="Times New Roman" w:hAnsi="Times New Roman" w:cs="Times New Roman"/>
@@ -1908,6 +1939,503 @@
     </w:rPr>
   </w:style>
 </w:styles>
+</file>
+
+<file path=word/glossary/document.xml><?xml version="1.0" encoding="utf-8"?>
+<w:glossaryDocument xmlns:wpc="http://schemas.microsoft.com/office/word/2010/wordprocessingCanvas" xmlns:mo="http://schemas.microsoft.com/office/mac/office/2008/main" xmlns:mc="http://schemas.openxmlformats.org/markup-compatibility/2006" xmlns:mv="urn:schemas-microsoft-com:mac:vml" xmlns:o="urn:schemas-microsoft-com:office:office" xmlns:r="http://schemas.openxmlformats.org/officeDocument/2006/relationships" xmlns:m="http://schemas.openxmlformats.org/officeDocument/2006/math" xmlns:v="urn:schemas-microsoft-com:vml" xmlns:wp14="http://schemas.microsoft.com/office/word/2010/wordprocessingDrawing" xmlns:wp="http://schemas.openxmlformats.org/drawingml/2006/wordprocessingDrawing" xmlns:w10="urn:schemas-microsoft-com:office:word" xmlns:w="http://schemas.openxmlformats.org/wordprocessingml/2006/main" xmlns:w14="http://schemas.microsoft.com/office/word/2010/wordml" xmlns:wpg="http://schemas.microsoft.com/office/word/2010/wordprocessingGroup" xmlns:wpi="http://schemas.microsoft.com/office/word/2010/wordprocessingInk" xmlns:wne="http://schemas.microsoft.com/office/word/2006/wordml" xmlns:wps="http://schemas.microsoft.com/office/word/2010/wordprocessingShape" mc:Ignorable="w14 wp14"/>
+</file>
+
+<file path=word/glossary/fontTable.xml><?xml version="1.0" encoding="utf-8"?>
+<w:fonts xmlns:mc="http://schemas.openxmlformats.org/markup-compatibility/2006" xmlns:r="http://schemas.openxmlformats.org/officeDocument/2006/relationships" xmlns:w="http://schemas.openxmlformats.org/wordprocessingml/2006/main" xmlns:w14="http://schemas.microsoft.com/office/word/2010/wordml" mc:Ignorable="w14">
+  <w:font w:name="Times New Roman">
+    <w:panose1 w:val="02020603050405020304"/>
+    <w:charset w:val="00"/>
+    <w:family w:val="auto"/>
+    <w:pitch w:val="variable"/>
+    <w:sig w:usb0="E0002AEF" w:usb1="C0007841" w:usb2="00000009" w:usb3="00000000" w:csb0="000001FF" w:csb1="00000000"/>
+  </w:font>
+  <w:font w:name="Calibri">
+    <w:panose1 w:val="020F0502020204030204"/>
+    <w:charset w:val="00"/>
+    <w:family w:val="auto"/>
+    <w:pitch w:val="variable"/>
+    <w:sig w:usb0="E10002FF" w:usb1="4000ACFF" w:usb2="00000009" w:usb3="00000000" w:csb0="0000019F" w:csb1="00000000"/>
+  </w:font>
+  <w:font w:name="ＭＳ 明朝">
+    <w:charset w:val="4E"/>
+    <w:family w:val="auto"/>
+    <w:pitch w:val="variable"/>
+    <w:sig w:usb0="E00002FF" w:usb1="6AC7FDFB" w:usb2="00000012" w:usb3="00000000" w:csb0="0002009F" w:csb1="00000000"/>
+  </w:font>
+  <w:font w:name="Arial">
+    <w:panose1 w:val="020B0604020202020204"/>
+    <w:charset w:val="00"/>
+    <w:family w:val="auto"/>
+    <w:pitch w:val="variable"/>
+    <w:sig w:usb0="E0002AFF" w:usb1="C0007843" w:usb2="00000009" w:usb3="00000000" w:csb0="000001FF" w:csb1="00000000"/>
+  </w:font>
+  <w:font w:name="ＭＳ ゴシック">
+    <w:charset w:val="4E"/>
+    <w:family w:val="auto"/>
+    <w:pitch w:val="variable"/>
+    <w:sig w:usb0="E00002FF" w:usb1="6AC7FDFB" w:usb2="00000012" w:usb3="00000000" w:csb0="0002009F" w:csb1="00000000"/>
+  </w:font>
+  <w:font w:name="Calibri Light">
+    <w:panose1 w:val="020F0302020204030204"/>
+    <w:charset w:val="00"/>
+    <w:family w:val="auto"/>
+    <w:pitch w:val="variable"/>
+    <w:sig w:usb0="A00002EF" w:usb1="4000207B" w:usb2="00000000" w:usb3="00000000" w:csb0="0000009F" w:csb1="00000000"/>
+  </w:font>
+  <w:font w:name="Cambria">
+    <w:panose1 w:val="02040503050406030204"/>
+    <w:charset w:val="00"/>
+    <w:family w:val="auto"/>
+    <w:pitch w:val="variable"/>
+    <w:sig w:usb0="E00002FF" w:usb1="400004FF" w:usb2="00000000" w:usb3="00000000" w:csb0="0000019F" w:csb1="00000000"/>
+  </w:font>
+</w:fonts>
+</file>
+
+<file path=word/glossary/settings.xml><?xml version="1.0" encoding="utf-8"?>
+<w:settings xmlns:mc="http://schemas.openxmlformats.org/markup-compatibility/2006" xmlns:o="urn:schemas-microsoft-com:office:office" xmlns:r="http://schemas.openxmlformats.org/officeDocument/2006/relationships" xmlns:m="http://schemas.openxmlformats.org/officeDocument/2006/math" xmlns:v="urn:schemas-microsoft-com:vml" xmlns:w10="urn:schemas-microsoft-com:office:word" xmlns:w="http://schemas.openxmlformats.org/wordprocessingml/2006/main" xmlns:w14="http://schemas.microsoft.com/office/word/2010/wordml" xmlns:sl="http://schemas.openxmlformats.org/schemaLibrary/2006/main" mc:Ignorable="w14">
+  <w:view w:val="normal"/>
+  <w:defaultTabStop w:val="720"/>
+  <w:characterSpacingControl w:val="doNotCompress"/>
+  <w:compat>
+    <w:useFELayout/>
+    <w:compatSetting w:name="compatibilityMode" w:uri="http://schemas.microsoft.com/office/word" w:val="14"/>
+    <w:compatSetting w:name="overrideTableStyleFontSizeAndJustification" w:uri="http://schemas.microsoft.com/office/word" w:val="1"/>
+    <w:compatSetting w:name="enableOpenTypeFeatures" w:uri="http://schemas.microsoft.com/office/word" w:val="1"/>
+    <w:compatSetting w:name="doNotFlipMirrorIndents" w:uri="http://schemas.microsoft.com/office/word" w:val="1"/>
+  </w:compat>
+  <w:rsids>
+    <w:rsidRoot w:val="00653F15"/>
+    <w:rsid w:val="00653F15"/>
+  </w:rsids>
+  <m:mathPr>
+    <m:mathFont m:val="Cambria Math"/>
+    <m:brkBin m:val="before"/>
+    <m:brkBinSub m:val="--"/>
+    <m:smallFrac m:val="0"/>
+    <m:dispDef/>
+    <m:lMargin m:val="0"/>
+    <m:rMargin m:val="0"/>
+    <m:defJc m:val="centerGroup"/>
+    <m:wrapIndent m:val="1440"/>
+    <m:intLim m:val="subSup"/>
+    <m:naryLim m:val="undOvr"/>
+  </m:mathPr>
+  <w:themeFontLang w:val="en-US" w:eastAsia="ja-JP"/>
+  <w:clrSchemeMapping w:bg1="light1" w:t1="dark1" w:bg2="light2" w:t2="dark2" w:accent1="accent1" w:accent2="accent2" w:accent3="accent3" w:accent4="accent4" w:accent5="accent5" w:accent6="accent6" w:hyperlink="hyperlink" w:followedHyperlink="followedHyperlink"/>
+  <w:doNotAutoCompressPictures/>
+  <w:decimalSymbol w:val="."/>
+  <w:listSeparator w:val=","/>
+  <w14:defaultImageDpi w14:val="300"/>
+</w:settings>
+</file>
+
+<file path=word/glossary/styles.xml><?xml version="1.0" encoding="utf-8"?>
+<w:styles xmlns:mc="http://schemas.openxmlformats.org/markup-compatibility/2006" xmlns:r="http://schemas.openxmlformats.org/officeDocument/2006/relationships" xmlns:w="http://schemas.openxmlformats.org/wordprocessingml/2006/main" xmlns:w14="http://schemas.microsoft.com/office/word/2010/wordml" mc:Ignorable="w14">
+  <w:docDefaults>
+    <w:rPrDefault>
+      <w:rPr>
+        <w:rFonts w:asciiTheme="minorHAnsi" w:eastAsiaTheme="minorEastAsia" w:hAnsiTheme="minorHAnsi" w:cstheme="minorBidi"/>
+        <w:sz w:val="24"/>
+        <w:szCs w:val="24"/>
+        <w:lang w:val="en-US" w:eastAsia="ja-JP" w:bidi="ar-SA"/>
+      </w:rPr>
+    </w:rPrDefault>
+    <w:pPrDefault/>
+  </w:docDefaults>
+  <w:latentStyles w:defLockedState="0" w:defUIPriority="99" w:defSemiHidden="1" w:defUnhideWhenUsed="1" w:defQFormat="0" w:count="276">
+    <w:lsdException w:name="Normal" w:semiHidden="0" w:uiPriority="0" w:unhideWhenUsed="0" w:qFormat="1"/>
+    <w:lsdException w:name="heading 1" w:semiHidden="0" w:uiPriority="9" w:unhideWhenUsed="0" w:qFormat="1"/>
+    <w:lsdException w:name="heading 2" w:uiPriority="9" w:qFormat="1"/>
+    <w:lsdException w:name="heading 3" w:uiPriority="9" w:qFormat="1"/>
+    <w:lsdException w:name="heading 4" w:uiPriority="9" w:qFormat="1"/>
+    <w:lsdException w:name="heading 5" w:uiPriority="9" w:qFormat="1"/>
+    <w:lsdException w:name="heading 6" w:uiPriority="9" w:qFormat="1"/>
+    <w:lsdException w:name="heading 7" w:uiPriority="9" w:qFormat="1"/>
+    <w:lsdException w:name="heading 8" w:uiPriority="9" w:qFormat="1"/>
+    <w:lsdException w:name="heading 9" w:uiPriority="9" w:qFormat="1"/>
+    <w:lsdException w:name="toc 1" w:uiPriority="39"/>
+    <w:lsdException w:name="toc 2" w:uiPriority="39"/>
+    <w:lsdException w:name="toc 3" w:uiPriority="39"/>
+    <w:lsdException w:name="toc 4" w:uiPriority="39"/>
+    <w:lsdException w:name="toc 5" w:uiPriority="39"/>
+    <w:lsdException w:name="toc 6" w:uiPriority="39"/>
+    <w:lsdException w:name="toc 7" w:uiPriority="39"/>
+    <w:lsdException w:name="toc 8" w:uiPriority="39"/>
+    <w:lsdException w:name="toc 9" w:uiPriority="39"/>
+    <w:lsdException w:name="caption" w:uiPriority="35" w:qFormat="1"/>
+    <w:lsdException w:name="Title" w:semiHidden="0" w:uiPriority="10" w:unhideWhenUsed="0" w:qFormat="1"/>
+    <w:lsdException w:name="Default Paragraph Font" w:uiPriority="1"/>
+    <w:lsdException w:name="Subtitle" w:semiHidden="0" w:uiPriority="11" w:unhideWhenUsed="0" w:qFormat="1"/>
+    <w:lsdException w:name="Strong" w:semiHidden="0" w:uiPriority="22" w:unhideWhenUsed="0" w:qFormat="1"/>
+    <w:lsdException w:name="Emphasis" w:semiHidden="0" w:uiPriority="20" w:unhideWhenUsed="0" w:qFormat="1"/>
+    <w:lsdException w:name="Table Grid" w:semiHidden="0" w:uiPriority="59" w:unhideWhenUsed="0"/>
+    <w:lsdException w:name="Placeholder Text" w:unhideWhenUsed="0"/>
+    <w:lsdException w:name="No Spacing" w:semiHidden="0" w:uiPriority="1" w:unhideWhenUsed="0" w:qFormat="1"/>
+    <w:lsdException w:name="Light Shading" w:semiHidden="0" w:uiPriority="60" w:unhideWhenUsed="0"/>
+    <w:lsdException w:name="Light List" w:semiHidden="0" w:uiPriority="61" w:unhideWhenUsed="0"/>
+    <w:lsdException w:name="Light Grid" w:semiHidden="0" w:uiPriority="62" w:unhideWhenUsed="0"/>
+    <w:lsdException w:name="Medium Shading 1" w:semiHidden="0" w:uiPriority="63" w:unhideWhenUsed="0"/>
+    <w:lsdException w:name="Medium Shading 2" w:semiHidden="0" w:uiPriority="64" w:unhideWhenUsed="0"/>
+    <w:lsdException w:name="Medium List 1" w:semiHidden="0" w:uiPriority="65" w:unhideWhenUsed="0"/>
+    <w:lsdException w:name="Medium List 2" w:semiHidden="0" w:uiPriority="66" w:unhideWhenUsed="0"/>
+    <w:lsdException w:name="Medium Grid 1" w:semiHidden="0" w:uiPriority="67" w:unhideWhenUsed="0"/>
+    <w:lsdException w:name="Medium Grid 2" w:semiHidden="0" w:uiPriority="68" w:unhideWhenUsed="0"/>
+    <w:lsdException w:name="Medium Grid 3" w:semiHidden="0" w:uiPriority="69" w:unhideWhenUsed="0"/>
+    <w:lsdException w:name="Dark List" w:semiHidden="0" w:uiPriority="70" w:unhideWhenUsed="0"/>
+    <w:lsdException w:name="Colorful Shading" w:semiHidden="0" w:uiPriority="71" w:unhideWhenUsed="0"/>
+    <w:lsdException w:name="Colorful List" w:semiHidden="0" w:uiPriority="72" w:unhideWhenUsed="0"/>
+    <w:lsdException w:name="Colorful Grid" w:semiHidden="0" w:uiPriority="73" w:unhideWhenUsed="0"/>
+    <w:lsdException w:name="Light Shading Accent 1" w:semiHidden="0" w:uiPriority="60" w:unhideWhenUsed="0"/>
+    <w:lsdException w:name="Light List Accent 1" w:semiHidden="0" w:uiPriority="61" w:unhideWhenUsed="0"/>
+    <w:lsdException w:name="Light Grid Accent 1" w:semiHidden="0" w:uiPriority="62" w:unhideWhenUsed="0"/>
+    <w:lsdException w:name="Medium Shading 1 Accent 1" w:semiHidden="0" w:uiPriority="63" w:unhideWhenUsed="0"/>
+    <w:lsdException w:name="Medium Shading 2 Accent 1" w:semiHidden="0" w:uiPriority="64" w:unhideWhenUsed="0"/>
+    <w:lsdException w:name="Medium List 1 Accent 1" w:semiHidden="0" w:uiPriority="65" w:unhideWhenUsed="0"/>
+    <w:lsdException w:name="Revision" w:unhideWhenUsed="0"/>
+    <w:lsdException w:name="List Paragraph" w:semiHidden="0" w:uiPriority="34" w:unhideWhenUsed="0" w:qFormat="1"/>
+    <w:lsdException w:name="Quote" w:semiHidden="0" w:uiPriority="29" w:unhideWhenUsed="0" w:qFormat="1"/>
+    <w:lsdException w:name="Intense Quote" w:semiHidden="0" w:uiPriority="30" w:unhideWhenUsed="0" w:qFormat="1"/>
+    <w:lsdException w:name="Medium List 2 Accent 1" w:semiHidden="0" w:uiPriority="66" w:unhideWhenUsed="0"/>
+    <w:lsdException w:name="Medium Grid 1 Accent 1" w:semiHidden="0" w:uiPriority="67" w:unhideWhenUsed="0"/>
+    <w:lsdException w:name="Medium Grid 2 Accent 1" w:semiHidden="0" w:uiPriority="68" w:unhideWhenUsed="0"/>
+    <w:lsdException w:name="Medium Grid 3 Accent 1" w:semiHidden="0" w:uiPriority="69" w:unhideWhenUsed="0"/>
+    <w:lsdException w:name="Dark List Accent 1" w:semiHidden="0" w:uiPriority="70" w:unhideWhenUsed="0"/>
+    <w:lsdException w:name="Colorful Shading Accent 1" w:semiHidden="0" w:uiPriority="71" w:unhideWhenUsed="0"/>
+    <w:lsdException w:name="Colorful List Accent 1" w:semiHidden="0" w:uiPriority="72" w:unhideWhenUsed="0"/>
+    <w:lsdException w:name="Colorful Grid Accent 1" w:semiHidden="0" w:uiPriority="73" w:unhideWhenUsed="0"/>
+    <w:lsdException w:name="Light Shading Accent 2" w:semiHidden="0" w:uiPriority="60" w:unhideWhenUsed="0"/>
+    <w:lsdException w:name="Light List Accent 2" w:semiHidden="0" w:uiPriority="61" w:unhideWhenUsed="0"/>
+    <w:lsdException w:name="Light Grid Accent 2" w:semiHidden="0" w:uiPriority="62" w:unhideWhenUsed="0"/>
+    <w:lsdException w:name="Medium Shading 1 Accent 2" w:semiHidden="0" w:uiPriority="63" w:unhideWhenUsed="0"/>
+    <w:lsdException w:name="Medium Shading 2 Accent 2" w:semiHidden="0" w:uiPriority="64" w:unhideWhenUsed="0"/>
+    <w:lsdException w:name="Medium List 1 Accent 2" w:semiHidden="0" w:uiPriority="65" w:unhideWhenUsed="0"/>
+    <w:lsdException w:name="Medium List 2 Accent 2" w:semiHidden="0" w:uiPriority="66" w:unhideWhenUsed="0"/>
+    <w:lsdException w:name="Medium Grid 1 Accent 2" w:semiHidden="0" w:uiPriority="67" w:unhideWhenUsed="0"/>
+    <w:lsdException w:name="Medium Grid 2 Accent 2" w:semiHidden="0" w:uiPriority="68" w:unhideWhenUsed="0"/>
+    <w:lsdException w:name="Medium Grid 3 Accent 2" w:semiHidden="0" w:uiPriority="69" w:unhideWhenUsed="0"/>
+    <w:lsdException w:name="Dark List Accent 2" w:semiHidden="0" w:uiPriority="70" w:unhideWhenUsed="0"/>
+    <w:lsdException w:name="Colorful Shading Accent 2" w:semiHidden="0" w:uiPriority="71" w:unhideWhenUsed="0"/>
+    <w:lsdException w:name="Colorful List Accent 2" w:semiHidden="0" w:uiPriority="72" w:unhideWhenUsed="0"/>
+    <w:lsdException w:name="Colorful Grid Accent 2" w:semiHidden="0" w:uiPriority="73" w:unhideWhenUsed="0"/>
+    <w:lsdException w:name="Light Shading Accent 3" w:semiHidden="0" w:uiPriority="60" w:unhideWhenUsed="0"/>
+    <w:lsdException w:name="Light List Accent 3" w:semiHidden="0" w:uiPriority="61" w:unhideWhenUsed="0"/>
+    <w:lsdException w:name="Light Grid Accent 3" w:semiHidden="0" w:uiPriority="62" w:unhideWhenUsed="0"/>
+    <w:lsdException w:name="Medium Shading 1 Accent 3" w:semiHidden="0" w:uiPriority="63" w:unhideWhenUsed="0"/>
+    <w:lsdException w:name="Medium Shading 2 Accent 3" w:semiHidden="0" w:uiPriority="64" w:unhideWhenUsed="0"/>
+    <w:lsdException w:name="Medium List 1 Accent 3" w:semiHidden="0" w:uiPriority="65" w:unhideWhenUsed="0"/>
+    <w:lsdException w:name="Medium List 2 Accent 3" w:semiHidden="0" w:uiPriority="66" w:unhideWhenUsed="0"/>
+    <w:lsdException w:name="Medium Grid 1 Accent 3" w:semiHidden="0" w:uiPriority="67" w:unhideWhenUsed="0"/>
+    <w:lsdException w:name="Medium Grid 2 Accent 3" w:semiHidden="0" w:uiPriority="68" w:unhideWhenUsed="0"/>
+    <w:lsdException w:name="Medium Grid 3 Accent 3" w:semiHidden="0" w:uiPriority="69" w:unhideWhenUsed="0"/>
+    <w:lsdException w:name="Dark List Accent 3" w:semiHidden="0" w:uiPriority="70" w:unhideWhenUsed="0"/>
+    <w:lsdException w:name="Colorful Shading Accent 3" w:semiHidden="0" w:uiPriority="71" w:unhideWhenUsed="0"/>
+    <w:lsdException w:name="Colorful List Accent 3" w:semiHidden="0" w:uiPriority="72" w:unhideWhenUsed="0"/>
+    <w:lsdException w:name="Colorful Grid Accent 3" w:semiHidden="0" w:uiPriority="73" w:unhideWhenUsed="0"/>
+    <w:lsdException w:name="Light Shading Accent 4" w:semiHidden="0" w:uiPriority="60" w:unhideWhenUsed="0"/>
+    <w:lsdException w:name="Light List Accent 4" w:semiHidden="0" w:uiPriority="61" w:unhideWhenUsed="0"/>
+    <w:lsdException w:name="Light Grid Accent 4" w:semiHidden="0" w:uiPriority="62" w:unhideWhenUsed="0"/>
+    <w:lsdException w:name="Medium Shading 1 Accent 4" w:semiHidden="0" w:uiPriority="63" w:unhideWhenUsed="0"/>
+    <w:lsdException w:name="Medium Shading 2 Accent 4" w:semiHidden="0" w:uiPriority="64" w:unhideWhenUsed="0"/>
+    <w:lsdException w:name="Medium List 1 Accent 4" w:semiHidden="0" w:uiPriority="65" w:unhideWhenUsed="0"/>
+    <w:lsdException w:name="Medium List 2 Accent 4" w:semiHidden="0" w:uiPriority="66" w:unhideWhenUsed="0"/>
+    <w:lsdException w:name="Medium Grid 1 Accent 4" w:semiHidden="0" w:uiPriority="67" w:unhideWhenUsed="0"/>
+    <w:lsdException w:name="Medium Grid 2 Accent 4" w:semiHidden="0" w:uiPriority="68" w:unhideWhenUsed="0"/>
+    <w:lsdException w:name="Medium Grid 3 Accent 4" w:semiHidden="0" w:uiPriority="69" w:unhideWhenUsed="0"/>
+    <w:lsdException w:name="Dark List Accent 4" w:semiHidden="0" w:uiPriority="70" w:unhideWhenUsed="0"/>
+    <w:lsdException w:name="Colorful Shading Accent 4" w:semiHidden="0" w:uiPriority="71" w:unhideWhenUsed="0"/>
+    <w:lsdException w:name="Colorful List Accent 4" w:semiHidden="0" w:uiPriority="72" w:unhideWhenUsed="0"/>
+    <w:lsdException w:name="Colorful Grid Accent 4" w:semiHidden="0" w:uiPriority="73" w:unhideWhenUsed="0"/>
+    <w:lsdException w:name="Light Shading Accent 5" w:semiHidden="0" w:uiPriority="60" w:unhideWhenUsed="0"/>
+    <w:lsdException w:name="Light List Accent 5" w:semiHidden="0" w:uiPriority="61" w:unhideWhenUsed="0"/>
+    <w:lsdException w:name="Light Grid Accent 5" w:semiHidden="0" w:uiPriority="62" w:unhideWhenUsed="0"/>
+    <w:lsdException w:name="Medium Shading 1 Accent 5" w:semiHidden="0" w:uiPriority="63" w:unhideWhenUsed="0"/>
+    <w:lsdException w:name="Medium Shading 2 Accent 5" w:semiHidden="0" w:uiPriority="64" w:unhideWhenUsed="0"/>
+    <w:lsdException w:name="Medium List 1 Accent 5" w:semiHidden="0" w:uiPriority="65" w:unhideWhenUsed="0"/>
+    <w:lsdException w:name="Medium List 2 Accent 5" w:semiHidden="0" w:uiPriority="66" w:unhideWhenUsed="0"/>
+    <w:lsdException w:name="Medium Grid 1 Accent 5" w:semiHidden="0" w:uiPriority="67" w:unhideWhenUsed="0"/>
+    <w:lsdException w:name="Medium Grid 2 Accent 5" w:semiHidden="0" w:uiPriority="68" w:unhideWhenUsed="0"/>
+    <w:lsdException w:name="Medium Grid 3 Accent 5" w:semiHidden="0" w:uiPriority="69" w:unhideWhenUsed="0"/>
+    <w:lsdException w:name="Dark List Accent 5" w:semiHidden="0" w:uiPriority="70" w:unhideWhenUsed="0"/>
+    <w:lsdException w:name="Colorful Shading Accent 5" w:semiHidden="0" w:uiPriority="71" w:unhideWhenUsed="0"/>
+    <w:lsdException w:name="Colorful List Accent 5" w:semiHidden="0" w:uiPriority="72" w:unhideWhenUsed="0"/>
+    <w:lsdException w:name="Colorful Grid Accent 5" w:semiHidden="0" w:uiPriority="73" w:unhideWhenUsed="0"/>
+    <w:lsdException w:name="Light Shading Accent 6" w:semiHidden="0" w:uiPriority="60" w:unhideWhenUsed="0"/>
+    <w:lsdException w:name="Light List Accent 6" w:semiHidden="0" w:uiPriority="61" w:unhideWhenUsed="0"/>
+    <w:lsdException w:name="Light Grid Accent 6" w:semiHidden="0" w:uiPriority="62" w:unhideWhenUsed="0"/>
+    <w:lsdException w:name="Medium Shading 1 Accent 6" w:semiHidden="0" w:uiPriority="63" w:unhideWhenUsed="0"/>
+    <w:lsdException w:name="Medium Shading 2 Accent 6" w:semiHidden="0" w:uiPriority="64" w:unhideWhenUsed="0"/>
+    <w:lsdException w:name="Medium List 1 Accent 6" w:semiHidden="0" w:uiPriority="65" w:unhideWhenUsed="0"/>
+    <w:lsdException w:name="Medium List 2 Accent 6" w:semiHidden="0" w:uiPriority="66" w:unhideWhenUsed="0"/>
+    <w:lsdException w:name="Medium Grid 1 Accent 6" w:semiHidden="0" w:uiPriority="67" w:unhideWhenUsed="0"/>
+    <w:lsdException w:name="Medium Grid 2 Accent 6" w:semiHidden="0" w:uiPriority="68" w:unhideWhenUsed="0"/>
+    <w:lsdException w:name="Medium Grid 3 Accent 6" w:semiHidden="0" w:uiPriority="69" w:unhideWhenUsed="0"/>
+    <w:lsdException w:name="Dark List Accent 6" w:semiHidden="0" w:uiPriority="70" w:unhideWhenUsed="0"/>
+    <w:lsdException w:name="Colorful Shading Accent 6" w:semiHidden="0" w:uiPriority="71" w:unhideWhenUsed="0"/>
+    <w:lsdException w:name="Colorful List Accent 6" w:semiHidden="0" w:uiPriority="72" w:unhideWhenUsed="0"/>
+    <w:lsdException w:name="Colorful Grid Accent 6" w:semiHidden="0" w:uiPriority="73" w:unhideWhenUsed="0"/>
+    <w:lsdException w:name="Subtle Emphasis" w:semiHidden="0" w:uiPriority="19" w:unhideWhenUsed="0" w:qFormat="1"/>
+    <w:lsdException w:name="Intense Emphasis" w:semiHidden="0" w:uiPriority="21" w:unhideWhenUsed="0" w:qFormat="1"/>
+    <w:lsdException w:name="Subtle Reference" w:semiHidden="0" w:uiPriority="31" w:unhideWhenUsed="0" w:qFormat="1"/>
+    <w:lsdException w:name="Intense Reference" w:semiHidden="0" w:uiPriority="32" w:unhideWhenUsed="0" w:qFormat="1"/>
+    <w:lsdException w:name="Book Title" w:semiHidden="0" w:uiPriority="33" w:unhideWhenUsed="0" w:qFormat="1"/>
+    <w:lsdException w:name="Bibliography" w:uiPriority="37"/>
+    <w:lsdException w:name="TOC Heading" w:uiPriority="39" w:qFormat="1"/>
+  </w:latentStyles>
+  <w:style w:type="paragraph" w:default="1" w:styleId="Normal">
+    <w:name w:val="Normal"/>
+    <w:qFormat/>
+  </w:style>
+  <w:style w:type="character" w:default="1" w:styleId="DefaultParagraphFont">
+    <w:name w:val="Default Paragraph Font"/>
+    <w:uiPriority w:val="1"/>
+    <w:semiHidden/>
+    <w:unhideWhenUsed/>
+  </w:style>
+  <w:style w:type="table" w:default="1" w:styleId="TableNormal">
+    <w:name w:val="Normal Table"/>
+    <w:uiPriority w:val="99"/>
+    <w:semiHidden/>
+    <w:unhideWhenUsed/>
+    <w:tblPr>
+      <w:tblInd w:w="0" w:type="dxa"/>
+      <w:tblCellMar>
+        <w:top w:w="0" w:type="dxa"/>
+        <w:left w:w="108" w:type="dxa"/>
+        <w:bottom w:w="0" w:type="dxa"/>
+        <w:right w:w="108" w:type="dxa"/>
+      </w:tblCellMar>
+    </w:tblPr>
+  </w:style>
+  <w:style w:type="numbering" w:default="1" w:styleId="NoList">
+    <w:name w:val="No List"/>
+    <w:uiPriority w:val="99"/>
+    <w:semiHidden/>
+    <w:unhideWhenUsed/>
+  </w:style>
+  <w:style w:type="paragraph" w:customStyle="1" w:styleId="CF60DAFDB5292341905986F75F973874">
+    <w:name w:val="CF60DAFDB5292341905986F75F973874"/>
+    <w:rsid w:val="00653F15"/>
+  </w:style>
+  <w:style w:type="paragraph" w:customStyle="1" w:styleId="3630B4D7616613488EA6D2925DB83C30">
+    <w:name w:val="3630B4D7616613488EA6D2925DB83C30"/>
+    <w:rsid w:val="00653F15"/>
+  </w:style>
+  <w:style w:type="paragraph" w:customStyle="1" w:styleId="ADD9C956A9AFB640AACECF1F0722C79F">
+    <w:name w:val="ADD9C956A9AFB640AACECF1F0722C79F"/>
+    <w:rsid w:val="00653F15"/>
+  </w:style>
+</w:styles>
+</file>
+
+<file path=word/glossary/stylesWithEffects.xml><?xml version="1.0" encoding="utf-8"?>
+<w:styles xmlns:wpc="http://schemas.microsoft.com/office/word/2010/wordprocessingCanvas" xmlns:mo="http://schemas.microsoft.com/office/mac/office/2008/main" xmlns:mc="http://schemas.openxmlformats.org/markup-compatibility/2006" xmlns:mv="urn:schemas-microsoft-com:mac:vml" xmlns:o="urn:schemas-microsoft-com:office:office" xmlns:r="http://schemas.openxmlformats.org/officeDocument/2006/relationships" xmlns:m="http://schemas.openxmlformats.org/officeDocument/2006/math" xmlns:v="urn:schemas-microsoft-com:vml" xmlns:wp14="http://schemas.microsoft.com/office/word/2010/wordprocessingDrawing" xmlns:wp="http://schemas.openxmlformats.org/drawingml/2006/wordprocessingDrawing" xmlns:w10="urn:schemas-microsoft-com:office:word" xmlns:w="http://schemas.openxmlformats.org/wordprocessingml/2006/main" xmlns:w14="http://schemas.microsoft.com/office/word/2010/wordml" xmlns:wpg="http://schemas.microsoft.com/office/word/2010/wordprocessingGroup" xmlns:wpi="http://schemas.microsoft.com/office/word/2010/wordprocessingInk" xmlns:wne="http://schemas.microsoft.com/office/word/2006/wordml" xmlns:wps="http://schemas.microsoft.com/office/word/2010/wordprocessingShape" mc:Ignorable="w14 wp14">
+  <w:docDefaults>
+    <w:rPrDefault>
+      <w:rPr>
+        <w:rFonts w:asciiTheme="minorHAnsi" w:eastAsiaTheme="minorEastAsia" w:hAnsiTheme="minorHAnsi" w:cstheme="minorBidi"/>
+        <w:sz w:val="24"/>
+        <w:szCs w:val="24"/>
+        <w:lang w:val="en-US" w:eastAsia="ja-JP" w:bidi="ar-SA"/>
+      </w:rPr>
+    </w:rPrDefault>
+    <w:pPrDefault/>
+  </w:docDefaults>
+  <w:latentStyles w:defLockedState="0" w:defUIPriority="99" w:defSemiHidden="1" w:defUnhideWhenUsed="1" w:defQFormat="0" w:count="276">
+    <w:lsdException w:name="Normal" w:semiHidden="0" w:uiPriority="0" w:unhideWhenUsed="0" w:qFormat="1"/>
+    <w:lsdException w:name="heading 1" w:semiHidden="0" w:uiPriority="9" w:unhideWhenUsed="0" w:qFormat="1"/>
+    <w:lsdException w:name="heading 2" w:uiPriority="9" w:qFormat="1"/>
+    <w:lsdException w:name="heading 3" w:uiPriority="9" w:qFormat="1"/>
+    <w:lsdException w:name="heading 4" w:uiPriority="9" w:qFormat="1"/>
+    <w:lsdException w:name="heading 5" w:uiPriority="9" w:qFormat="1"/>
+    <w:lsdException w:name="heading 6" w:uiPriority="9" w:qFormat="1"/>
+    <w:lsdException w:name="heading 7" w:uiPriority="9" w:qFormat="1"/>
+    <w:lsdException w:name="heading 8" w:uiPriority="9" w:qFormat="1"/>
+    <w:lsdException w:name="heading 9" w:uiPriority="9" w:qFormat="1"/>
+    <w:lsdException w:name="toc 1" w:uiPriority="39"/>
+    <w:lsdException w:name="toc 2" w:uiPriority="39"/>
+    <w:lsdException w:name="toc 3" w:uiPriority="39"/>
+    <w:lsdException w:name="toc 4" w:uiPriority="39"/>
+    <w:lsdException w:name="toc 5" w:uiPriority="39"/>
+    <w:lsdException w:name="toc 6" w:uiPriority="39"/>
+    <w:lsdException w:name="toc 7" w:uiPriority="39"/>
+    <w:lsdException w:name="toc 8" w:uiPriority="39"/>
+    <w:lsdException w:name="toc 9" w:uiPriority="39"/>
+    <w:lsdException w:name="caption" w:uiPriority="35" w:qFormat="1"/>
+    <w:lsdException w:name="Title" w:semiHidden="0" w:uiPriority="10" w:unhideWhenUsed="0" w:qFormat="1"/>
+    <w:lsdException w:name="Default Paragraph Font" w:uiPriority="1"/>
+    <w:lsdException w:name="Subtitle" w:semiHidden="0" w:uiPriority="11" w:unhideWhenUsed="0" w:qFormat="1"/>
+    <w:lsdException w:name="Strong" w:semiHidden="0" w:uiPriority="22" w:unhideWhenUsed="0" w:qFormat="1"/>
+    <w:lsdException w:name="Emphasis" w:semiHidden="0" w:uiPriority="20" w:unhideWhenUsed="0" w:qFormat="1"/>
+    <w:lsdException w:name="Table Grid" w:semiHidden="0" w:uiPriority="59" w:unhideWhenUsed="0"/>
+    <w:lsdException w:name="Placeholder Text" w:unhideWhenUsed="0"/>
+    <w:lsdException w:name="No Spacing" w:semiHidden="0" w:uiPriority="1" w:unhideWhenUsed="0" w:qFormat="1"/>
+    <w:lsdException w:name="Light Shading" w:semiHidden="0" w:uiPriority="60" w:unhideWhenUsed="0"/>
+    <w:lsdException w:name="Light List" w:semiHidden="0" w:uiPriority="61" w:unhideWhenUsed="0"/>
+    <w:lsdException w:name="Light Grid" w:semiHidden="0" w:uiPriority="62" w:unhideWhenUsed="0"/>
+    <w:lsdException w:name="Medium Shading 1" w:semiHidden="0" w:uiPriority="63" w:unhideWhenUsed="0"/>
+    <w:lsdException w:name="Medium Shading 2" w:semiHidden="0" w:uiPriority="64" w:unhideWhenUsed="0"/>
+    <w:lsdException w:name="Medium List 1" w:semiHidden="0" w:uiPriority="65" w:unhideWhenUsed="0"/>
+    <w:lsdException w:name="Medium List 2" w:semiHidden="0" w:uiPriority="66" w:unhideWhenUsed="0"/>
+    <w:lsdException w:name="Medium Grid 1" w:semiHidden="0" w:uiPriority="67" w:unhideWhenUsed="0"/>
+    <w:lsdException w:name="Medium Grid 2" w:semiHidden="0" w:uiPriority="68" w:unhideWhenUsed="0"/>
+    <w:lsdException w:name="Medium Grid 3" w:semiHidden="0" w:uiPriority="69" w:unhideWhenUsed="0"/>
+    <w:lsdException w:name="Dark List" w:semiHidden="0" w:uiPriority="70" w:unhideWhenUsed="0"/>
+    <w:lsdException w:name="Colorful Shading" w:semiHidden="0" w:uiPriority="71" w:unhideWhenUsed="0"/>
+    <w:lsdException w:name="Colorful List" w:semiHidden="0" w:uiPriority="72" w:unhideWhenUsed="0"/>
+    <w:lsdException w:name="Colorful Grid" w:semiHidden="0" w:uiPriority="73" w:unhideWhenUsed="0"/>
+    <w:lsdException w:name="Light Shading Accent 1" w:semiHidden="0" w:uiPriority="60" w:unhideWhenUsed="0"/>
+    <w:lsdException w:name="Light List Accent 1" w:semiHidden="0" w:uiPriority="61" w:unhideWhenUsed="0"/>
+    <w:lsdException w:name="Light Grid Accent 1" w:semiHidden="0" w:uiPriority="62" w:unhideWhenUsed="0"/>
+    <w:lsdException w:name="Medium Shading 1 Accent 1" w:semiHidden="0" w:uiPriority="63" w:unhideWhenUsed="0"/>
+    <w:lsdException w:name="Medium Shading 2 Accent 1" w:semiHidden="0" w:uiPriority="64" w:unhideWhenUsed="0"/>
+    <w:lsdException w:name="Medium List 1 Accent 1" w:semiHidden="0" w:uiPriority="65" w:unhideWhenUsed="0"/>
+    <w:lsdException w:name="Revision" w:unhideWhenUsed="0"/>
+    <w:lsdException w:name="List Paragraph" w:semiHidden="0" w:uiPriority="34" w:unhideWhenUsed="0" w:qFormat="1"/>
+    <w:lsdException w:name="Quote" w:semiHidden="0" w:uiPriority="29" w:unhideWhenUsed="0" w:qFormat="1"/>
+    <w:lsdException w:name="Intense Quote" w:semiHidden="0" w:uiPriority="30" w:unhideWhenUsed="0" w:qFormat="1"/>
+    <w:lsdException w:name="Medium List 2 Accent 1" w:semiHidden="0" w:uiPriority="66" w:unhideWhenUsed="0"/>
+    <w:lsdException w:name="Medium Grid 1 Accent 1" w:semiHidden="0" w:uiPriority="67" w:unhideWhenUsed="0"/>
+    <w:lsdException w:name="Medium Grid 2 Accent 1" w:semiHidden="0" w:uiPriority="68" w:unhideWhenUsed="0"/>
+    <w:lsdException w:name="Medium Grid 3 Accent 1" w:semiHidden="0" w:uiPriority="69" w:unhideWhenUsed="0"/>
+    <w:lsdException w:name="Dark List Accent 1" w:semiHidden="0" w:uiPriority="70" w:unhideWhenUsed="0"/>
+    <w:lsdException w:name="Colorful Shading Accent 1" w:semiHidden="0" w:uiPriority="71" w:unhideWhenUsed="0"/>
+    <w:lsdException w:name="Colorful List Accent 1" w:semiHidden="0" w:uiPriority="72" w:unhideWhenUsed="0"/>
+    <w:lsdException w:name="Colorful Grid Accent 1" w:semiHidden="0" w:uiPriority="73" w:unhideWhenUsed="0"/>
+    <w:lsdException w:name="Light Shading Accent 2" w:semiHidden="0" w:uiPriority="60" w:unhideWhenUsed="0"/>
+    <w:lsdException w:name="Light List Accent 2" w:semiHidden="0" w:uiPriority="61" w:unhideWhenUsed="0"/>
+    <w:lsdException w:name="Light Grid Accent 2" w:semiHidden="0" w:uiPriority="62" w:unhideWhenUsed="0"/>
+    <w:lsdException w:name="Medium Shading 1 Accent 2" w:semiHidden="0" w:uiPriority="63" w:unhideWhenUsed="0"/>
+    <w:lsdException w:name="Medium Shading 2 Accent 2" w:semiHidden="0" w:uiPriority="64" w:unhideWhenUsed="0"/>
+    <w:lsdException w:name="Medium List 1 Accent 2" w:semiHidden="0" w:uiPriority="65" w:unhideWhenUsed="0"/>
+    <w:lsdException w:name="Medium List 2 Accent 2" w:semiHidden="0" w:uiPriority="66" w:unhideWhenUsed="0"/>
+    <w:lsdException w:name="Medium Grid 1 Accent 2" w:semiHidden="0" w:uiPriority="67" w:unhideWhenUsed="0"/>
+    <w:lsdException w:name="Medium Grid 2 Accent 2" w:semiHidden="0" w:uiPriority="68" w:unhideWhenUsed="0"/>
+    <w:lsdException w:name="Medium Grid 3 Accent 2" w:semiHidden="0" w:uiPriority="69" w:unhideWhenUsed="0"/>
+    <w:lsdException w:name="Dark List Accent 2" w:semiHidden="0" w:uiPriority="70" w:unhideWhenUsed="0"/>
+    <w:lsdException w:name="Colorful Shading Accent 2" w:semiHidden="0" w:uiPriority="71" w:unhideWhenUsed="0"/>
+    <w:lsdException w:name="Colorful List Accent 2" w:semiHidden="0" w:uiPriority="72" w:unhideWhenUsed="0"/>
+    <w:lsdException w:name="Colorful Grid Accent 2" w:semiHidden="0" w:uiPriority="73" w:unhideWhenUsed="0"/>
+    <w:lsdException w:name="Light Shading Accent 3" w:semiHidden="0" w:uiPriority="60" w:unhideWhenUsed="0"/>
+    <w:lsdException w:name="Light List Accent 3" w:semiHidden="0" w:uiPriority="61" w:unhideWhenUsed="0"/>
+    <w:lsdException w:name="Light Grid Accent 3" w:semiHidden="0" w:uiPriority="62" w:unhideWhenUsed="0"/>
+    <w:lsdException w:name="Medium Shading 1 Accent 3" w:semiHidden="0" w:uiPriority="63" w:unhideWhenUsed="0"/>
+    <w:lsdException w:name="Medium Shading 2 Accent 3" w:semiHidden="0" w:uiPriority="64" w:unhideWhenUsed="0"/>
+    <w:lsdException w:name="Medium List 1 Accent 3" w:semiHidden="0" w:uiPriority="65" w:unhideWhenUsed="0"/>
+    <w:lsdException w:name="Medium List 2 Accent 3" w:semiHidden="0" w:uiPriority="66" w:unhideWhenUsed="0"/>
+    <w:lsdException w:name="Medium Grid 1 Accent 3" w:semiHidden="0" w:uiPriority="67" w:unhideWhenUsed="0"/>
+    <w:lsdException w:name="Medium Grid 2 Accent 3" w:semiHidden="0" w:uiPriority="68" w:unhideWhenUsed="0"/>
+    <w:lsdException w:name="Medium Grid 3 Accent 3" w:semiHidden="0" w:uiPriority="69" w:unhideWhenUsed="0"/>
+    <w:lsdException w:name="Dark List Accent 3" w:semiHidden="0" w:uiPriority="70" w:unhideWhenUsed="0"/>
+    <w:lsdException w:name="Colorful Shading Accent 3" w:semiHidden="0" w:uiPriority="71" w:unhideWhenUsed="0"/>
+    <w:lsdException w:name="Colorful List Accent 3" w:semiHidden="0" w:uiPriority="72" w:unhideWhenUsed="0"/>
+    <w:lsdException w:name="Colorful Grid Accent 3" w:semiHidden="0" w:uiPriority="73" w:unhideWhenUsed="0"/>
+    <w:lsdException w:name="Light Shading Accent 4" w:semiHidden="0" w:uiPriority="60" w:unhideWhenUsed="0"/>
+    <w:lsdException w:name="Light List Accent 4" w:semiHidden="0" w:uiPriority="61" w:unhideWhenUsed="0"/>
+    <w:lsdException w:name="Light Grid Accent 4" w:semiHidden="0" w:uiPriority="62" w:unhideWhenUsed="0"/>
+    <w:lsdException w:name="Medium Shading 1 Accent 4" w:semiHidden="0" w:uiPriority="63" w:unhideWhenUsed="0"/>
+    <w:lsdException w:name="Medium Shading 2 Accent 4" w:semiHidden="0" w:uiPriority="64" w:unhideWhenUsed="0"/>
+    <w:lsdException w:name="Medium List 1 Accent 4" w:semiHidden="0" w:uiPriority="65" w:unhideWhenUsed="0"/>
+    <w:lsdException w:name="Medium List 2 Accent 4" w:semiHidden="0" w:uiPriority="66" w:unhideWhenUsed="0"/>
+    <w:lsdException w:name="Medium Grid 1 Accent 4" w:semiHidden="0" w:uiPriority="67" w:unhideWhenUsed="0"/>
+    <w:lsdException w:name="Medium Grid 2 Accent 4" w:semiHidden="0" w:uiPriority="68" w:unhideWhenUsed="0"/>
+    <w:lsdException w:name="Medium Grid 3 Accent 4" w:semiHidden="0" w:uiPriority="69" w:unhideWhenUsed="0"/>
+    <w:lsdException w:name="Dark List Accent 4" w:semiHidden="0" w:uiPriority="70" w:unhideWhenUsed="0"/>
+    <w:lsdException w:name="Colorful Shading Accent 4" w:semiHidden="0" w:uiPriority="71" w:unhideWhenUsed="0"/>
+    <w:lsdException w:name="Colorful List Accent 4" w:semiHidden="0" w:uiPriority="72" w:unhideWhenUsed="0"/>
+    <w:lsdException w:name="Colorful Grid Accent 4" w:semiHidden="0" w:uiPriority="73" w:unhideWhenUsed="0"/>
+    <w:lsdException w:name="Light Shading Accent 5" w:semiHidden="0" w:uiPriority="60" w:unhideWhenUsed="0"/>
+    <w:lsdException w:name="Light List Accent 5" w:semiHidden="0" w:uiPriority="61" w:unhideWhenUsed="0"/>
+    <w:lsdException w:name="Light Grid Accent 5" w:semiHidden="0" w:uiPriority="62" w:unhideWhenUsed="0"/>
+    <w:lsdException w:name="Medium Shading 1 Accent 5" w:semiHidden="0" w:uiPriority="63" w:unhideWhenUsed="0"/>
+    <w:lsdException w:name="Medium Shading 2 Accent 5" w:semiHidden="0" w:uiPriority="64" w:unhideWhenUsed="0"/>
+    <w:lsdException w:name="Medium List 1 Accent 5" w:semiHidden="0" w:uiPriority="65" w:unhideWhenUsed="0"/>
+    <w:lsdException w:name="Medium List 2 Accent 5" w:semiHidden="0" w:uiPriority="66" w:unhideWhenUsed="0"/>
+    <w:lsdException w:name="Medium Grid 1 Accent 5" w:semiHidden="0" w:uiPriority="67" w:unhideWhenUsed="0"/>
+    <w:lsdException w:name="Medium Grid 2 Accent 5" w:semiHidden="0" w:uiPriority="68" w:unhideWhenUsed="0"/>
+    <w:lsdException w:name="Medium Grid 3 Accent 5" w:semiHidden="0" w:uiPriority="69" w:unhideWhenUsed="0"/>
+    <w:lsdException w:name="Dark List Accent 5" w:semiHidden="0" w:uiPriority="70" w:unhideWhenUsed="0"/>
+    <w:lsdException w:name="Colorful Shading Accent 5" w:semiHidden="0" w:uiPriority="71" w:unhideWhenUsed="0"/>
+    <w:lsdException w:name="Colorful List Accent 5" w:semiHidden="0" w:uiPriority="72" w:unhideWhenUsed="0"/>
+    <w:lsdException w:name="Colorful Grid Accent 5" w:semiHidden="0" w:uiPriority="73" w:unhideWhenUsed="0"/>
+    <w:lsdException w:name="Light Shading Accent 6" w:semiHidden="0" w:uiPriority="60" w:unhideWhenUsed="0"/>
+    <w:lsdException w:name="Light List Accent 6" w:semiHidden="0" w:uiPriority="61" w:unhideWhenUsed="0"/>
+    <w:lsdException w:name="Light Grid Accent 6" w:semiHidden="0" w:uiPriority="62" w:unhideWhenUsed="0"/>
+    <w:lsdException w:name="Medium Shading 1 Accent 6" w:semiHidden="0" w:uiPriority="63" w:unhideWhenUsed="0"/>
+    <w:lsdException w:name="Medium Shading 2 Accent 6" w:semiHidden="0" w:uiPriority="64" w:unhideWhenUsed="0"/>
+    <w:lsdException w:name="Medium List 1 Accent 6" w:semiHidden="0" w:uiPriority="65" w:unhideWhenUsed="0"/>
+    <w:lsdException w:name="Medium List 2 Accent 6" w:semiHidden="0" w:uiPriority="66" w:unhideWhenUsed="0"/>
+    <w:lsdException w:name="Medium Grid 1 Accent 6" w:semiHidden="0" w:uiPriority="67" w:unhideWhenUsed="0"/>
+    <w:lsdException w:name="Medium Grid 2 Accent 6" w:semiHidden="0" w:uiPriority="68" w:unhideWhenUsed="0"/>
+    <w:lsdException w:name="Medium Grid 3 Accent 6" w:semiHidden="0" w:uiPriority="69" w:unhideWhenUsed="0"/>
+    <w:lsdException w:name="Dark List Accent 6" w:semiHidden="0" w:uiPriority="70" w:unhideWhenUsed="0"/>
+    <w:lsdException w:name="Colorful Shading Accent 6" w:semiHidden="0" w:uiPriority="71" w:unhideWhenUsed="0"/>
+    <w:lsdException w:name="Colorful List Accent 6" w:semiHidden="0" w:uiPriority="72" w:unhideWhenUsed="0"/>
+    <w:lsdException w:name="Colorful Grid Accent 6" w:semiHidden="0" w:uiPriority="73" w:unhideWhenUsed="0"/>
+    <w:lsdException w:name="Subtle Emphasis" w:semiHidden="0" w:uiPriority="19" w:unhideWhenUsed="0" w:qFormat="1"/>
+    <w:lsdException w:name="Intense Emphasis" w:semiHidden="0" w:uiPriority="21" w:unhideWhenUsed="0" w:qFormat="1"/>
+    <w:lsdException w:name="Subtle Reference" w:semiHidden="0" w:uiPriority="31" w:unhideWhenUsed="0" w:qFormat="1"/>
+    <w:lsdException w:name="Intense Reference" w:semiHidden="0" w:uiPriority="32" w:unhideWhenUsed="0" w:qFormat="1"/>
+    <w:lsdException w:name="Book Title" w:semiHidden="0" w:uiPriority="33" w:unhideWhenUsed="0" w:qFormat="1"/>
+    <w:lsdException w:name="Bibliography" w:uiPriority="37"/>
+    <w:lsdException w:name="TOC Heading" w:uiPriority="39" w:qFormat="1"/>
+  </w:latentStyles>
+  <w:style w:type="paragraph" w:default="1" w:styleId="Normal">
+    <w:name w:val="Normal"/>
+    <w:qFormat/>
+  </w:style>
+  <w:style w:type="character" w:default="1" w:styleId="DefaultParagraphFont">
+    <w:name w:val="Default Paragraph Font"/>
+    <w:uiPriority w:val="1"/>
+    <w:semiHidden/>
+    <w:unhideWhenUsed/>
+  </w:style>
+  <w:style w:type="table" w:default="1" w:styleId="TableNormal">
+    <w:name w:val="Normal Table"/>
+    <w:uiPriority w:val="99"/>
+    <w:semiHidden/>
+    <w:unhideWhenUsed/>
+    <w:tblPr>
+      <w:tblInd w:w="0" w:type="dxa"/>
+      <w:tblCellMar>
+        <w:top w:w="0" w:type="dxa"/>
+        <w:left w:w="108" w:type="dxa"/>
+        <w:bottom w:w="0" w:type="dxa"/>
+        <w:right w:w="108" w:type="dxa"/>
+      </w:tblCellMar>
+    </w:tblPr>
+  </w:style>
+  <w:style w:type="numbering" w:default="1" w:styleId="NoList">
+    <w:name w:val="No List"/>
+    <w:uiPriority w:val="99"/>
+    <w:semiHidden/>
+    <w:unhideWhenUsed/>
+  </w:style>
+  <w:style w:type="paragraph" w:customStyle="1" w:styleId="CF60DAFDB5292341905986F75F973874">
+    <w:name w:val="CF60DAFDB5292341905986F75F973874"/>
+    <w:rsid w:val="00653F15"/>
+  </w:style>
+  <w:style w:type="paragraph" w:customStyle="1" w:styleId="3630B4D7616613488EA6D2925DB83C30">
+    <w:name w:val="3630B4D7616613488EA6D2925DB83C30"/>
+    <w:rsid w:val="00653F15"/>
+  </w:style>
+  <w:style w:type="paragraph" w:customStyle="1" w:styleId="ADD9C956A9AFB640AACECF1F0722C79F">
+    <w:name w:val="ADD9C956A9AFB640AACECF1F0722C79F"/>
+    <w:rsid w:val="00653F15"/>
+  </w:style>
+</w:styles>
+</file>
+
+<file path=word/glossary/webSettings.xml><?xml version="1.0" encoding="utf-8"?>
+<w:webSettings xmlns:mc="http://schemas.openxmlformats.org/markup-compatibility/2006" xmlns:r="http://schemas.openxmlformats.org/officeDocument/2006/relationships" xmlns:w="http://schemas.openxmlformats.org/wordprocessingml/2006/main" xmlns:w14="http://schemas.microsoft.com/office/word/2010/wordml" mc:Ignorable="w14">
+  <w:allowPNG/>
+  <w:doNotSaveAsSingleFile/>
+</w:webSettings>
 </file>
 
 <file path=word/theme/theme1.xml><?xml version="1.0" encoding="utf-8"?>
@@ -2165,7 +2693,7 @@
   <a:extraClrSchemeLst/>
   <a:extLst>
     <a:ext uri="{05A4C25C-085E-4340-85A3-A5531E510DB2}">
-      <thm15:themeFamily xmlns="" xmlns:thm15="http://schemas.microsoft.com/office/thememl/2012/main" name="Office Theme" id="{62F939B6-93AF-4DB8-9C6B-D6C7DFDC589F}" vid="{4A3C46E8-61CC-4603-A589-7422A47A8E4A}"/>
+      <thm15:themeFamily xmlns:thm15="http://schemas.microsoft.com/office/thememl/2012/main" xmlns="" name="Office Theme" id="{62F939B6-93AF-4DB8-9C6B-D6C7DFDC589F}" vid="{4A3C46E8-61CC-4603-A589-7422A47A8E4A}"/>
     </a:ext>
   </a:extLst>
 </a:theme>
@@ -2176,7 +2704,7 @@
 </file>
 
 <file path=customXml/itemProps1.xml><?xml version="1.0" encoding="utf-8"?>
-<ds:datastoreItem xmlns:ds="http://schemas.openxmlformats.org/officeDocument/2006/customXml" ds:itemID="{F0BE6319-2DD0-C845-B348-0141A693277F}">
+<ds:datastoreItem xmlns:ds="http://schemas.openxmlformats.org/officeDocument/2006/customXml" ds:itemID="{BF402889-480C-4F4B-8558-A2485C06C56C}">
   <ds:schemaRefs>
     <ds:schemaRef ds:uri="http://schemas.openxmlformats.org/officeDocument/2006/bibliography"/>
   </ds:schemaRefs>

</xml_diff>